<commit_message>
New css code/cleaner HTML and better Js code that works
</commit_message>
<xml_diff>
--- a/Trivia Questions.docx
+++ b/Trivia Questions.docx
@@ -3,6 +3,7 @@
 <w:document xmlns:wpc="http://schemas.microsoft.com/office/word/2010/wordprocessingCanvas" xmlns:cx="http://schemas.microsoft.com/office/drawing/2014/chartex" xmlns:cx1="http://schemas.microsoft.com/office/drawing/2015/9/8/chartex" xmlns:cx2="http://schemas.microsoft.com/office/drawing/2015/10/21/chartex" xmlns:cx3="http://schemas.microsoft.com/office/drawing/2016/5/9/chartex" xmlns:cx4="http://schemas.microsoft.com/office/drawing/2016/5/10/chartex" xmlns:cx5="http://schemas.microsoft.com/office/drawing/2016/5/11/chartex" xmlns:cx6="http://schemas.microsoft.com/office/drawing/2016/5/12/chartex" xmlns:cx7="http://schemas.microsoft.com/office/drawing/2016/5/13/chartex" xmlns:cx8="http://schemas.microsoft.com/office/drawing/2016/5/14/chartex" xmlns:mc="http://schemas.openxmlformats.org/markup-compatibility/2006" xmlns:aink="http://schemas.microsoft.com/office/drawing/2016/ink" xmlns:am3d="http://schemas.microsoft.com/office/drawing/2017/model3d" xmlns:o="urn:schemas-microsoft-com:office:office" xmlns:r="http://schemas.openxmlformats.org/officeDocument/2006/relationships" xmlns:m="http://schemas.openxmlformats.org/officeDocument/2006/math" xmlns:v="urn:schemas-microsoft-com:vml" xmlns:wp14="http://schemas.microsoft.com/office/word/2010/wordprocessingDrawing" xmlns:wp="http://schemas.openxmlformats.org/drawingml/2006/wordprocessingDrawing" xmlns:w10="urn:schemas-microsoft-com:office:word" xmlns:w="http://schemas.openxmlformats.org/wordprocessingml/2006/main" xmlns:w14="http://schemas.microsoft.com/office/word/2010/wordml" xmlns:w15="http://schemas.microsoft.com/office/word/2012/wordml" xmlns:w16cid="http://schemas.microsoft.com/office/word/2016/wordml/cid" xmlns:w16se="http://schemas.microsoft.com/office/word/2015/wordml/symex" xmlns:wpg="http://schemas.microsoft.com/office/word/2010/wordprocessingGroup" xmlns:wpi="http://schemas.microsoft.com/office/word/2010/wordprocessingInk" xmlns:wne="http://schemas.microsoft.com/office/word/2006/wordml" xmlns:wps="http://schemas.microsoft.com/office/word/2010/wordprocessingShape" mc:Ignorable="w14 w15 w16se w16cid wp14">
   <w:body>
     <w:p>
+      <w:bookmarkStart w:id="0" w:name="_GoBack"/>
       <w:r>
         <w:t xml:space="preserve">Trivia Questions </w:t>
       </w:r>
@@ -98,7 +99,33 @@
         <w:rPr>
           <w:highlight w:val="yellow"/>
         </w:rPr>
-        <w:t xml:space="preserve"> the above</w:t>
+        <w:t xml:space="preserve"> the </w:t>
+      </w:r>
+      <w:proofErr w:type="gramStart"/>
+      <w:r>
+        <w:rPr>
+          <w:highlight w:val="yellow"/>
+        </w:rPr>
+        <w:t>above</w:t>
+      </w:r>
+      <w:r>
+        <w:rPr>
+          <w:highlight w:val="yellow"/>
+        </w:rPr>
+        <w:t>)(</w:t>
+      </w:r>
+      <w:proofErr w:type="gramEnd"/>
+      <w:r>
+        <w:rPr>
+          <w:highlight w:val="yellow"/>
+        </w:rPr>
+        <w:t>now</w:t>
+      </w:r>
+      <w:r>
+        <w:rPr>
+          <w:highlight w:val="yellow"/>
+        </w:rPr>
+        <w:t xml:space="preserve"> ***C is answer on code)</w:t>
       </w:r>
     </w:p>
     <w:p>
@@ -328,6 +355,30 @@
     <w:p>
       <w:pPr>
         <w:numPr>
+          <w:ilvl w:val="1"/>
+          <w:numId w:val="1"/>
+        </w:numPr>
+        <w:spacing w:after="120" w:line="240" w:lineRule="auto"/>
+        <w:rPr>
+          <w:rFonts w:ascii="Arial" w:eastAsia="Times New Roman" w:hAnsi="Arial" w:cs="Arial"/>
+          <w:color w:val="4B4949"/>
+          <w:sz w:val="21"/>
+          <w:szCs w:val="21"/>
+        </w:rPr>
+      </w:pPr>
+      <w:r>
+        <w:rPr>
+          <w:rFonts w:ascii="Arial" w:eastAsia="Times New Roman" w:hAnsi="Arial" w:cs="Arial"/>
+          <w:color w:val="4B4949"/>
+          <w:sz w:val="21"/>
+          <w:szCs w:val="21"/>
+        </w:rPr>
+        <w:t>Japan</w:t>
+      </w:r>
+    </w:p>
+    <w:p>
+      <w:pPr>
+        <w:numPr>
           <w:ilvl w:val="0"/>
           <w:numId w:val="1"/>
         </w:numPr>
@@ -728,11 +779,9 @@
           <w:numId w:val="1"/>
         </w:numPr>
       </w:pPr>
-      <w:proofErr w:type="gramStart"/>
-      <w:r>
-        <w:t>Rocky mountains</w:t>
-      </w:r>
-      <w:proofErr w:type="gramEnd"/>
+      <w:r>
+        <w:t>Rocky Mountains</w:t>
+      </w:r>
     </w:p>
     <w:p>
       <w:pPr>
@@ -742,24 +791,24 @@
           <w:numId w:val="1"/>
         </w:numPr>
       </w:pPr>
-      <w:proofErr w:type="spellStart"/>
-      <w:r>
-        <w:t>Himay</w:t>
-      </w:r>
-      <w:bookmarkStart w:id="0" w:name="_GoBack"/>
-      <w:bookmarkEnd w:id="0"/>
-      <w:r>
-        <w:t>las</w:t>
-      </w:r>
-      <w:proofErr w:type="spellEnd"/>
-      <w:r>
-        <w:t xml:space="preserve"> </w:t>
-      </w:r>
-      <w:proofErr w:type="spellStart"/>
-      <w:r>
-        <w:t>mounatins</w:t>
-      </w:r>
-      <w:proofErr w:type="spellEnd"/>
+      <w:r>
+        <w:t>Hima</w:t>
+      </w:r>
+      <w:r>
+        <w:t>l</w:t>
+      </w:r>
+      <w:r>
+        <w:t>a</w:t>
+      </w:r>
+      <w:r>
+        <w:t>ya</w:t>
+      </w:r>
+      <w:r>
+        <w:t xml:space="preserve">s </w:t>
+      </w:r>
+      <w:r>
+        <w:t>Mountains</w:t>
+      </w:r>
     </w:p>
     <w:p>
       <w:pPr>
@@ -773,6 +822,7 @@
         <w:t>Transatlantic</w:t>
       </w:r>
     </w:p>
+    <w:bookmarkEnd w:id="0"/>
     <w:p/>
     <w:sectPr>
       <w:pgSz w:w="12240" w:h="15840"/>

</xml_diff>